<commit_message>
feat : ajout authentification
</commit_message>
<xml_diff>
--- a/public/autre_docs/to do1.docx
+++ b/public/autre_docs/to do1.docx
@@ -6,8 +6,6 @@
       <w:r>
         <w:t>Site :</w:t>
       </w:r>
-      <w:bookmarkStart w:id="0" w:name="_GoBack"/>
-      <w:bookmarkEnd w:id="0"/>
     </w:p>
     <w:p>
       <w:pPr>
@@ -203,8 +201,36 @@
         <w:ind w:left="360"/>
       </w:pPr>
       <w:r>
-        <w:t>Réseaux sociaux ok ?</w:t>
-      </w:r>
+        <w:t>Pas de réseaux sociaux -&gt; Mettre dans cahier des charges</w:t>
+      </w:r>
+    </w:p>
+    <w:p>
+      <w:pPr>
+        <w:pStyle w:val="ListParagraph"/>
+        <w:numPr>
+          <w:ilvl w:val="0"/>
+          <w:numId w:val="1"/>
+        </w:numPr>
+        <w:ind w:left="360"/>
+      </w:pPr>
+      <w:r>
+        <w:t>Sécuriser les photos</w:t>
+      </w:r>
+    </w:p>
+    <w:p>
+      <w:pPr>
+        <w:pStyle w:val="ListParagraph"/>
+        <w:numPr>
+          <w:ilvl w:val="0"/>
+          <w:numId w:val="1"/>
+        </w:numPr>
+        <w:ind w:left="360"/>
+      </w:pPr>
+      <w:r>
+        <w:t>Sécuriser les champs des formulaires + NO BLANK pour login admin</w:t>
+      </w:r>
+      <w:bookmarkStart w:id="0" w:name="_GoBack"/>
+      <w:bookmarkEnd w:id="0"/>
     </w:p>
     <w:p>
       <w:r>

</xml_diff>